<commit_message>
Promotional materials - Marketing Brainstorm, Email Pitch, and Press Release. Refined app video (5/30 10PM).
</commit_message>
<xml_diff>
--- a/Documents/Promotional/App Store Description.docx
+++ b/Documents/Promotional/App Store Description.docx
@@ -5,12 +5,42 @@
     <w:p>
       <w:pPr>
         <w:rPr>
-          <w:sz w:val="28"/>
-          <w:szCs w:val="28"/>
-        </w:rPr>
-      </w:pPr>
-      <w:r>
-        <w:rPr>
+          <w:rFonts w:ascii="Calibri" w:hAnsi="Calibri"/>
+          <w:sz w:val="28"/>
+          <w:szCs w:val="28"/>
+          <w:u w:val="single"/>
+        </w:rPr>
+      </w:pPr>
+      <w:r>
+        <w:rPr>
+          <w:rFonts w:ascii="Calibri" w:hAnsi="Calibri"/>
+          <w:sz w:val="28"/>
+          <w:szCs w:val="28"/>
+          <w:u w:val="single"/>
+        </w:rPr>
+        <w:t>App Store Description</w:t>
+      </w:r>
+    </w:p>
+    <w:p>
+      <w:pPr>
+        <w:rPr>
+          <w:rFonts w:ascii="Calibri" w:hAnsi="Calibri"/>
+          <w:sz w:val="28"/>
+          <w:szCs w:val="28"/>
+        </w:rPr>
+      </w:pPr>
+    </w:p>
+    <w:p>
+      <w:pPr>
+        <w:rPr>
+          <w:rFonts w:ascii="Calibri" w:hAnsi="Calibri"/>
+          <w:sz w:val="28"/>
+          <w:szCs w:val="28"/>
+        </w:rPr>
+      </w:pPr>
+      <w:r>
+        <w:rPr>
+          <w:rFonts w:ascii="Calibri" w:hAnsi="Calibri"/>
           <w:sz w:val="28"/>
           <w:szCs w:val="28"/>
         </w:rPr>
@@ -18,50 +48,213 @@
       </w:r>
       <w:r>
         <w:rPr>
+          <w:rFonts w:ascii="Calibri" w:hAnsi="Calibri"/>
           <w:sz w:val="28"/>
           <w:szCs w:val="28"/>
         </w:rPr>
         <w:t xml:space="preserve">quick, </w:t>
+      </w:r>
+      <w:r>
+        <w:rPr>
+          <w:rFonts w:ascii="Calibri" w:hAnsi="Calibri"/>
+          <w:sz w:val="28"/>
+          <w:szCs w:val="28"/>
+        </w:rPr>
+        <w:t>fun</w:t>
+      </w:r>
+      <w:r>
+        <w:rPr>
+          <w:rFonts w:ascii="Calibri" w:hAnsi="Calibri"/>
+          <w:sz w:val="28"/>
+          <w:szCs w:val="28"/>
+        </w:rPr>
+        <w:t xml:space="preserve"> way to share </w:t>
+      </w:r>
+      <w:r>
+        <w:rPr>
+          <w:rFonts w:ascii="Calibri" w:hAnsi="Calibri"/>
+          <w:sz w:val="28"/>
+          <w:szCs w:val="28"/>
+        </w:rPr>
+        <w:t xml:space="preserve">music </w:t>
+      </w:r>
+      <w:r>
+        <w:rPr>
+          <w:rFonts w:ascii="Calibri" w:hAnsi="Calibri"/>
+          <w:sz w:val="28"/>
+          <w:szCs w:val="28"/>
+        </w:rPr>
+        <w:t>and amusing</w:t>
+      </w:r>
+      <w:r>
+        <w:rPr>
+          <w:rFonts w:ascii="Calibri" w:hAnsi="Calibri"/>
+          <w:sz w:val="28"/>
+          <w:szCs w:val="28"/>
+        </w:rPr>
+        <w:t xml:space="preserve"> YouTube </w:t>
+      </w:r>
+      <w:r>
+        <w:rPr>
+          <w:rFonts w:ascii="Calibri" w:hAnsi="Calibri"/>
+          <w:sz w:val="28"/>
+          <w:szCs w:val="28"/>
+        </w:rPr>
+        <w:t>videos</w:t>
+      </w:r>
+      <w:r>
+        <w:rPr>
+          <w:rFonts w:ascii="Calibri" w:hAnsi="Calibri"/>
+          <w:sz w:val="28"/>
+          <w:szCs w:val="28"/>
+        </w:rPr>
+        <w:t xml:space="preserve"> </w:t>
+      </w:r>
+      <w:r>
+        <w:rPr>
+          <w:rFonts w:ascii="Calibri" w:hAnsi="Calibri"/>
+          <w:sz w:val="28"/>
+          <w:szCs w:val="28"/>
+        </w:rPr>
+        <w:t>with your friends.</w:t>
+      </w:r>
+    </w:p>
+    <w:p>
+      <w:pPr>
+        <w:rPr>
+          <w:rFonts w:ascii="Calibri" w:hAnsi="Calibri"/>
+          <w:sz w:val="28"/>
+          <w:szCs w:val="28"/>
+        </w:rPr>
+      </w:pPr>
+    </w:p>
+    <w:p>
+      <w:pPr>
+        <w:rPr>
+          <w:rFonts w:ascii="Calibri" w:hAnsi="Calibri"/>
+          <w:sz w:val="28"/>
+          <w:szCs w:val="28"/>
+        </w:rPr>
+      </w:pPr>
+      <w:r>
+        <w:rPr>
+          <w:rFonts w:ascii="Calibri" w:hAnsi="Calibri"/>
+          <w:sz w:val="28"/>
+          <w:szCs w:val="28"/>
+        </w:rPr>
+        <w:t>Find</w:t>
+      </w:r>
+      <w:r>
+        <w:rPr>
+          <w:rFonts w:ascii="Calibri" w:hAnsi="Calibri"/>
+          <w:sz w:val="28"/>
+          <w:szCs w:val="28"/>
+        </w:rPr>
+        <w:t xml:space="preserve"> </w:t>
+      </w:r>
+      <w:r>
+        <w:rPr>
+          <w:rFonts w:ascii="Calibri" w:hAnsi="Calibri"/>
+          <w:sz w:val="28"/>
+          <w:szCs w:val="28"/>
+        </w:rPr>
+        <w:t xml:space="preserve">a </w:t>
+      </w:r>
+      <w:r>
+        <w:rPr>
+          <w:rFonts w:ascii="Calibri" w:hAnsi="Calibri"/>
+          <w:sz w:val="28"/>
+          <w:szCs w:val="28"/>
+        </w:rPr>
+        <w:t>video</w:t>
+      </w:r>
+      <w:r>
+        <w:rPr>
+          <w:rFonts w:ascii="Calibri" w:hAnsi="Calibri"/>
+          <w:sz w:val="28"/>
+          <w:szCs w:val="28"/>
+        </w:rPr>
+        <w:t xml:space="preserve">, </w:t>
+      </w:r>
+      <w:r>
+        <w:rPr>
+          <w:rFonts w:ascii="Calibri" w:hAnsi="Calibri"/>
+          <w:sz w:val="28"/>
+          <w:szCs w:val="28"/>
+        </w:rPr>
+        <w:t xml:space="preserve">add a message, </w:t>
+      </w:r>
+      <w:r>
+        <w:rPr>
+          <w:rFonts w:ascii="Calibri" w:hAnsi="Calibri"/>
+          <w:sz w:val="28"/>
+          <w:szCs w:val="28"/>
+        </w:rPr>
+        <w:t xml:space="preserve">choose recipients – and that’s it. </w:t>
+      </w:r>
+      <w:r>
+        <w:rPr>
+          <w:rFonts w:ascii="Calibri" w:hAnsi="Calibri"/>
+          <w:sz w:val="28"/>
+          <w:szCs w:val="28"/>
+        </w:rPr>
+        <w:t xml:space="preserve">No need to open up </w:t>
+      </w:r>
+      <w:r>
+        <w:rPr>
+          <w:rFonts w:ascii="Calibri" w:hAnsi="Calibri"/>
+          <w:sz w:val="28"/>
+          <w:szCs w:val="28"/>
+        </w:rPr>
+        <w:t>a browser, or</w:t>
       </w:r>
       <w:bookmarkStart w:id="0" w:name="_GoBack"/>
       <w:bookmarkEnd w:id="0"/>
       <w:r>
         <w:rPr>
-          <w:sz w:val="28"/>
-          <w:szCs w:val="28"/>
-        </w:rPr>
-        <w:t>fun</w:t>
-      </w:r>
-      <w:r>
-        <w:rPr>
-          <w:sz w:val="28"/>
-          <w:szCs w:val="28"/>
-        </w:rPr>
-        <w:t xml:space="preserve"> way to share </w:t>
-      </w:r>
-      <w:r>
-        <w:rPr>
-          <w:sz w:val="28"/>
-          <w:szCs w:val="28"/>
-        </w:rPr>
-        <w:t xml:space="preserve">music </w:t>
-      </w:r>
-      <w:r>
-        <w:rPr>
-          <w:sz w:val="28"/>
-          <w:szCs w:val="28"/>
-        </w:rPr>
-        <w:t>and amusing</w:t>
-      </w:r>
-      <w:r>
-        <w:rPr>
-          <w:sz w:val="28"/>
-          <w:szCs w:val="28"/>
-        </w:rPr>
-        <w:t xml:space="preserve"> YouTube </w:t>
-      </w:r>
-      <w:r>
-        <w:rPr>
+          <w:rFonts w:ascii="Calibri" w:hAnsi="Calibri"/>
+          <w:sz w:val="28"/>
+          <w:szCs w:val="28"/>
+        </w:rPr>
+        <w:t xml:space="preserve"> copy and paste URLs. It’s fast and simple.</w:t>
+      </w:r>
+    </w:p>
+    <w:p>
+      <w:pPr>
+        <w:rPr>
+          <w:rFonts w:ascii="Calibri" w:hAnsi="Calibri"/>
+          <w:sz w:val="28"/>
+          <w:szCs w:val="28"/>
+        </w:rPr>
+      </w:pPr>
+    </w:p>
+    <w:p>
+      <w:pPr>
+        <w:rPr>
+          <w:rFonts w:ascii="Calibri" w:hAnsi="Calibri"/>
+          <w:sz w:val="28"/>
+          <w:szCs w:val="28"/>
+        </w:rPr>
+      </w:pPr>
+      <w:r>
+        <w:rPr>
+          <w:rFonts w:ascii="Calibri" w:hAnsi="Calibri"/>
+          <w:sz w:val="28"/>
+          <w:szCs w:val="28"/>
+        </w:rPr>
+        <w:t xml:space="preserve">Be social. </w:t>
+      </w:r>
+      <w:r>
+        <w:rPr>
+          <w:rFonts w:ascii="Calibri" w:hAnsi="Calibri"/>
+          <w:sz w:val="28"/>
+          <w:szCs w:val="28"/>
+        </w:rPr>
+        <w:t xml:space="preserve">“Like” or “love” </w:t>
+      </w:r>
+      <w:r>
+        <w:rPr>
+          <w:rFonts w:ascii="Calibri" w:hAnsi="Calibri"/>
           <w:sz w:val="28"/>
           <w:szCs w:val="28"/>
         </w:rPr>
@@ -69,194 +262,81 @@
       </w:r>
       <w:r>
         <w:rPr>
+          <w:rFonts w:ascii="Calibri" w:hAnsi="Calibri"/>
+          <w:sz w:val="28"/>
+          <w:szCs w:val="28"/>
+        </w:rPr>
+        <w:t xml:space="preserve"> you</w:t>
+      </w:r>
+      <w:r>
+        <w:rPr>
+          <w:rFonts w:ascii="Calibri" w:hAnsi="Calibri"/>
+          <w:sz w:val="28"/>
+          <w:szCs w:val="28"/>
+        </w:rPr>
+        <w:t>r</w:t>
+      </w:r>
+      <w:r>
+        <w:rPr>
+          <w:rFonts w:ascii="Calibri" w:hAnsi="Calibri"/>
+          <w:sz w:val="28"/>
+          <w:szCs w:val="28"/>
+        </w:rPr>
+        <w:t xml:space="preserve"> friends have sent you. </w:t>
+      </w:r>
+      <w:r>
+        <w:rPr>
+          <w:rFonts w:ascii="Calibri" w:hAnsi="Calibri"/>
+          <w:sz w:val="28"/>
+          <w:szCs w:val="28"/>
+        </w:rPr>
+        <w:t>Quote lyrics, craft witty responses, or… just chat</w:t>
+      </w:r>
+      <w:r>
+        <w:rPr>
+          <w:rFonts w:ascii="Calibri" w:hAnsi="Calibri"/>
+          <w:sz w:val="28"/>
+          <w:szCs w:val="28"/>
+        </w:rPr>
+        <w:t xml:space="preserve">. </w:t>
+      </w:r>
+      <w:r>
+        <w:rPr>
+          <w:rFonts w:ascii="Calibri" w:hAnsi="Calibri"/>
+          <w:sz w:val="28"/>
+          <w:szCs w:val="28"/>
+        </w:rPr>
+        <w:t>New favorite song? Forward it to other friends.</w:t>
+      </w:r>
+      <w:r>
+        <w:rPr>
+          <w:rFonts w:ascii="Calibri" w:hAnsi="Calibri"/>
           <w:sz w:val="28"/>
           <w:szCs w:val="28"/>
         </w:rPr>
         <w:t xml:space="preserve"> </w:t>
       </w:r>
-      <w:r>
-        <w:rPr>
-          <w:sz w:val="28"/>
-          <w:szCs w:val="28"/>
-        </w:rPr>
-        <w:t>with your friends.</w:t>
-      </w:r>
-    </w:p>
-    <w:p>
-      <w:pPr>
-        <w:rPr>
-          <w:sz w:val="28"/>
-          <w:szCs w:val="28"/>
-        </w:rPr>
-      </w:pPr>
-    </w:p>
-    <w:p>
-      <w:pPr>
-        <w:rPr>
-          <w:sz w:val="28"/>
-          <w:szCs w:val="28"/>
-        </w:rPr>
-      </w:pPr>
-      <w:r>
-        <w:rPr>
-          <w:sz w:val="28"/>
-          <w:szCs w:val="28"/>
-        </w:rPr>
-        <w:t>Find</w:t>
-      </w:r>
-      <w:r>
-        <w:rPr>
-          <w:sz w:val="28"/>
-          <w:szCs w:val="28"/>
-        </w:rPr>
-        <w:t xml:space="preserve"> </w:t>
-      </w:r>
-      <w:r>
-        <w:rPr>
-          <w:sz w:val="28"/>
-          <w:szCs w:val="28"/>
-        </w:rPr>
-        <w:t xml:space="preserve">a </w:t>
-      </w:r>
-      <w:r>
-        <w:rPr>
-          <w:sz w:val="28"/>
-          <w:szCs w:val="28"/>
-        </w:rPr>
-        <w:t>video</w:t>
-      </w:r>
-      <w:r>
-        <w:rPr>
-          <w:sz w:val="28"/>
-          <w:szCs w:val="28"/>
-        </w:rPr>
-        <w:t xml:space="preserve">, </w:t>
-      </w:r>
-      <w:r>
-        <w:rPr>
-          <w:sz w:val="28"/>
-          <w:szCs w:val="28"/>
-        </w:rPr>
-        <w:t xml:space="preserve">add a message, </w:t>
-      </w:r>
-      <w:r>
-        <w:rPr>
-          <w:sz w:val="28"/>
-          <w:szCs w:val="28"/>
-        </w:rPr>
-        <w:t xml:space="preserve">choose recipients – and that’s it. </w:t>
-      </w:r>
-      <w:r>
-        <w:rPr>
-          <w:sz w:val="28"/>
-          <w:szCs w:val="28"/>
-        </w:rPr>
-        <w:t>No need to open up a browser or copy and paste URLs. It’s fast and simple.</w:t>
-      </w:r>
-    </w:p>
-    <w:p>
-      <w:pPr>
-        <w:rPr>
-          <w:sz w:val="28"/>
-          <w:szCs w:val="28"/>
-        </w:rPr>
-      </w:pPr>
-    </w:p>
-    <w:p>
-      <w:pPr>
-        <w:rPr>
-          <w:sz w:val="28"/>
-          <w:szCs w:val="28"/>
-        </w:rPr>
-      </w:pPr>
-      <w:r>
-        <w:rPr>
-          <w:sz w:val="28"/>
-          <w:szCs w:val="28"/>
-        </w:rPr>
-        <w:t xml:space="preserve">Be social. </w:t>
-      </w:r>
-      <w:r>
-        <w:rPr>
-          <w:sz w:val="28"/>
-          <w:szCs w:val="28"/>
-        </w:rPr>
-        <w:t xml:space="preserve">“Like” or “love” </w:t>
-      </w:r>
-      <w:r>
-        <w:rPr>
-          <w:sz w:val="28"/>
-          <w:szCs w:val="28"/>
-        </w:rPr>
-        <w:t>videos</w:t>
-      </w:r>
-      <w:r>
-        <w:rPr>
-          <w:sz w:val="28"/>
-          <w:szCs w:val="28"/>
-        </w:rPr>
-        <w:t xml:space="preserve"> you</w:t>
-      </w:r>
-      <w:r>
-        <w:rPr>
-          <w:sz w:val="28"/>
-          <w:szCs w:val="28"/>
-        </w:rPr>
-        <w:t>r</w:t>
-      </w:r>
-      <w:r>
-        <w:rPr>
-          <w:sz w:val="28"/>
-          <w:szCs w:val="28"/>
-        </w:rPr>
-        <w:t xml:space="preserve"> friends have sent you. </w:t>
-      </w:r>
-      <w:r>
-        <w:rPr>
-          <w:sz w:val="28"/>
-          <w:szCs w:val="28"/>
-        </w:rPr>
-        <w:t>Quote lyrics, craft witty responses, or… just chat</w:t>
-      </w:r>
-      <w:r>
-        <w:rPr>
-          <w:sz w:val="28"/>
-          <w:szCs w:val="28"/>
-        </w:rPr>
-        <w:t xml:space="preserve">. </w:t>
-      </w:r>
-      <w:r>
-        <w:rPr>
-          <w:sz w:val="28"/>
-          <w:szCs w:val="28"/>
-        </w:rPr>
-        <w:t>New favorite song? Forward it to other friends.</w:t>
-      </w:r>
-      <w:r>
-        <w:rPr>
-          <w:sz w:val="28"/>
-          <w:szCs w:val="28"/>
-        </w:rPr>
-        <w:t xml:space="preserve"> </w:t>
-      </w:r>
-    </w:p>
-    <w:p>
-      <w:pPr>
-        <w:rPr>
-          <w:sz w:val="28"/>
-          <w:szCs w:val="28"/>
-        </w:rPr>
-      </w:pPr>
-    </w:p>
-    <w:p>
-      <w:pPr>
-        <w:rPr>
-          <w:sz w:val="28"/>
-          <w:szCs w:val="28"/>
-        </w:rPr>
-      </w:pPr>
-      <w:r>
-        <w:rPr>
+    </w:p>
+    <w:p>
+      <w:pPr>
+        <w:rPr>
+          <w:rFonts w:ascii="Calibri" w:hAnsi="Calibri"/>
+          <w:sz w:val="28"/>
+          <w:szCs w:val="28"/>
+        </w:rPr>
+      </w:pPr>
+    </w:p>
+    <w:p>
+      <w:pPr>
+        <w:rPr>
+          <w:rFonts w:ascii="Calibri" w:hAnsi="Calibri"/>
+          <w:sz w:val="28"/>
+          <w:szCs w:val="28"/>
+        </w:rPr>
+      </w:pPr>
+      <w:r>
+        <w:rPr>
+          <w:rFonts w:ascii="Calibri" w:hAnsi="Calibri"/>
           <w:sz w:val="28"/>
           <w:szCs w:val="28"/>
         </w:rPr>
@@ -264,6 +344,7 @@
       </w:r>
       <w:r>
         <w:rPr>
+          <w:rFonts w:ascii="Calibri" w:hAnsi="Calibri"/>
           <w:sz w:val="28"/>
           <w:szCs w:val="28"/>
         </w:rPr>
@@ -271,6 +352,7 @@
       </w:r>
       <w:r>
         <w:rPr>
+          <w:rFonts w:ascii="Calibri" w:hAnsi="Calibri"/>
           <w:sz w:val="28"/>
           <w:szCs w:val="28"/>
         </w:rPr>
@@ -278,6 +360,7 @@
       </w:r>
       <w:r>
         <w:rPr>
+          <w:rFonts w:ascii="Calibri" w:hAnsi="Calibri"/>
           <w:sz w:val="28"/>
           <w:szCs w:val="28"/>
         </w:rPr>
@@ -285,6 +368,7 @@
       </w:r>
       <w:r>
         <w:rPr>
+          <w:rFonts w:ascii="Calibri" w:hAnsi="Calibri"/>
           <w:sz w:val="28"/>
           <w:szCs w:val="28"/>
         </w:rPr>
@@ -294,20 +378,23 @@
     <w:p>
       <w:pPr>
         <w:rPr>
-          <w:sz w:val="28"/>
-          <w:szCs w:val="28"/>
-        </w:rPr>
-      </w:pPr>
-    </w:p>
-    <w:p>
-      <w:pPr>
-        <w:rPr>
-          <w:sz w:val="28"/>
-          <w:szCs w:val="28"/>
-        </w:rPr>
-      </w:pPr>
-      <w:r>
-        <w:rPr>
+          <w:rFonts w:ascii="Calibri" w:hAnsi="Calibri"/>
+          <w:sz w:val="28"/>
+          <w:szCs w:val="28"/>
+        </w:rPr>
+      </w:pPr>
+    </w:p>
+    <w:p>
+      <w:pPr>
+        <w:rPr>
+          <w:rFonts w:ascii="Calibri" w:hAnsi="Calibri"/>
+          <w:sz w:val="28"/>
+          <w:szCs w:val="28"/>
+        </w:rPr>
+      </w:pPr>
+      <w:r>
+        <w:rPr>
+          <w:rFonts w:ascii="Calibri" w:hAnsi="Calibri"/>
           <w:sz w:val="28"/>
           <w:szCs w:val="28"/>
         </w:rPr>
@@ -315,6 +402,7 @@
       </w:r>
       <w:r>
         <w:rPr>
+          <w:rFonts w:ascii="Calibri" w:hAnsi="Calibri"/>
           <w:sz w:val="28"/>
           <w:szCs w:val="28"/>
         </w:rPr>
@@ -322,6 +410,7 @@
       </w:r>
       <w:r>
         <w:rPr>
+          <w:rFonts w:ascii="Calibri" w:hAnsi="Calibri"/>
           <w:sz w:val="28"/>
           <w:szCs w:val="28"/>
         </w:rPr>
@@ -329,6 +418,7 @@
       </w:r>
       <w:r>
         <w:rPr>
+          <w:rFonts w:ascii="Calibri" w:hAnsi="Calibri"/>
           <w:sz w:val="28"/>
           <w:szCs w:val="28"/>
         </w:rPr>
@@ -336,6 +426,7 @@
       </w:r>
       <w:r>
         <w:rPr>
+          <w:rFonts w:ascii="Calibri" w:hAnsi="Calibri"/>
           <w:sz w:val="28"/>
           <w:szCs w:val="28"/>
         </w:rPr>
@@ -343,6 +434,7 @@
       </w:r>
       <w:r>
         <w:rPr>
+          <w:rFonts w:ascii="Calibri" w:hAnsi="Calibri"/>
           <w:sz w:val="28"/>
           <w:szCs w:val="28"/>
         </w:rPr>
@@ -350,6 +442,7 @@
       </w:r>
       <w:r>
         <w:rPr>
+          <w:rFonts w:ascii="Calibri" w:hAnsi="Calibri"/>
           <w:sz w:val="28"/>
           <w:szCs w:val="28"/>
         </w:rPr>
@@ -357,6 +450,7 @@
       </w:r>
       <w:r>
         <w:rPr>
+          <w:rFonts w:ascii="Calibri" w:hAnsi="Calibri"/>
           <w:sz w:val="28"/>
           <w:szCs w:val="28"/>
         </w:rPr>
@@ -366,20 +460,23 @@
     <w:p>
       <w:pPr>
         <w:rPr>
-          <w:sz w:val="28"/>
-          <w:szCs w:val="28"/>
-        </w:rPr>
-      </w:pPr>
-    </w:p>
-    <w:p>
-      <w:pPr>
-        <w:rPr>
-          <w:sz w:val="28"/>
-          <w:szCs w:val="28"/>
-        </w:rPr>
-      </w:pPr>
-      <w:r>
-        <w:rPr>
+          <w:rFonts w:ascii="Calibri" w:hAnsi="Calibri"/>
+          <w:sz w:val="28"/>
+          <w:szCs w:val="28"/>
+        </w:rPr>
+      </w:pPr>
+    </w:p>
+    <w:p>
+      <w:pPr>
+        <w:rPr>
+          <w:rFonts w:ascii="Calibri" w:hAnsi="Calibri"/>
+          <w:sz w:val="28"/>
+          <w:szCs w:val="28"/>
+        </w:rPr>
+      </w:pPr>
+      <w:r>
+        <w:rPr>
+          <w:rFonts w:ascii="Calibri" w:hAnsi="Calibri"/>
           <w:sz w:val="28"/>
           <w:szCs w:val="28"/>
         </w:rPr>
@@ -387,6 +484,7 @@
       </w:r>
       <w:r>
         <w:rPr>
+          <w:rFonts w:ascii="Calibri" w:hAnsi="Calibri"/>
           <w:i/>
           <w:sz w:val="28"/>
           <w:szCs w:val="28"/>
@@ -395,13 +493,22 @@
       </w:r>
       <w:r>
         <w:rPr>
+          <w:rFonts w:ascii="Calibri" w:hAnsi="Calibri"/>
           <w:sz w:val="28"/>
           <w:szCs w:val="28"/>
         </w:rPr>
         <w:t>Up.</w:t>
       </w:r>
     </w:p>
-    <w:p/>
+    <w:p>
+      <w:pPr>
+        <w:rPr>
+          <w:rFonts w:ascii="Adobe Caslon Pro" w:hAnsi="Adobe Caslon Pro"/>
+          <w:sz w:val="28"/>
+          <w:szCs w:val="28"/>
+        </w:rPr>
+      </w:pPr>
+    </w:p>
     <w:sectPr>
       <w:pgSz w:w="12240" w:h="15840"/>
       <w:pgMar w:top="1440" w:right="1800" w:bottom="1440" w:left="1800" w:header="720" w:footer="720" w:gutter="0"/>

</xml_diff>